<commit_message>
functional cu hotkeys dar urat
</commit_message>
<xml_diff>
--- a/src/Qiosk.App/bin/Release/net8.0-windows7.0/Templates/badge-template.docx
+++ b/src/Qiosk.App/bin/Release/net8.0-windows7.0/Templates/badge-template.docx
@@ -2,75 +2,2121 @@
 <file path=word/document.xml><?xml version="1.0" encoding="utf-8"?>
 <w:document xmlns:wpc="http://schemas.microsoft.com/office/word/2010/wordprocessingCanvas" xmlns:cx="http://schemas.microsoft.com/office/drawing/2014/chartex" xmlns:cx1="http://schemas.microsoft.com/office/drawing/2015/9/8/chartex" xmlns:cx2="http://schemas.microsoft.com/office/drawing/2015/10/21/chartex" xmlns:cx3="http://schemas.microsoft.com/office/drawing/2016/5/9/chartex" xmlns:cx4="http://schemas.microsoft.com/office/drawing/2016/5/10/chartex" xmlns:cx5="http://schemas.microsoft.com/office/drawing/2016/5/11/chartex" xmlns:cx6="http://schemas.microsoft.com/office/drawing/2016/5/12/chartex" xmlns:cx7="http://schemas.microsoft.com/office/drawing/2016/5/13/chartex" xmlns:cx8="http://schemas.microsoft.com/office/drawing/2016/5/14/chartex" xmlns:mc="http://schemas.openxmlformats.org/markup-compatibility/2006" xmlns:aink="http://schemas.microsoft.com/office/drawing/2016/ink" xmlns:am3d="http://schemas.microsoft.com/office/drawing/2017/model3d" xmlns:o="urn:schemas-microsoft-com:office:office" xmlns:oel="http://schemas.microsoft.com/office/2019/extlst" xmlns:r="http://schemas.openxmlformats.org/officeDocument/2006/relationships" xmlns:m="http://schemas.openxmlformats.org/officeDocument/2006/math" xmlns:v="urn:schemas-microsoft-com:vml" xmlns:wp14="http://schemas.microsoft.com/office/word/2010/wordprocessingDrawing" xmlns:wp="http://schemas.openxmlformats.org/drawingml/2006/wordprocessingDrawing" xmlns:w10="urn:schemas-microsoft-com:office:word" xmlns:w="http://schemas.openxmlformats.org/wordprocessingml/2006/main" xmlns:w14="http://schemas.microsoft.com/office/word/2010/wordml" xmlns:w15="http://schemas.microsoft.com/office/word/2012/wordml" xmlns:w16cex="http://schemas.microsoft.com/office/word/2018/wordml/cex" xmlns:w16cid="http://schemas.microsoft.com/office/word/2016/wordml/cid" xmlns:w16="http://schemas.microsoft.com/office/word/2018/wordml" xmlns:w16du="http://schemas.microsoft.com/office/word/2023/wordml/word16du" xmlns:w16sdtdh="http://schemas.microsoft.com/office/word/2020/wordml/sdtdatahash" xmlns:w16sdtfl="http://schemas.microsoft.com/office/word/2024/wordml/sdtformatlock" xmlns:w16se="http://schemas.microsoft.com/office/word/2015/wordml/symex" xmlns:wpg="http://schemas.microsoft.com/office/word/2010/wordprocessingGroup" xmlns:wpi="http://schemas.microsoft.com/office/word/2010/wordprocessingInk" xmlns:wne="http://schemas.microsoft.com/office/word/2006/wordml" xmlns:wps="http://schemas.microsoft.com/office/word/2010/wordprocessingShape" mc:Ignorable="w14 w15 w16se w16cid w16 w16cex w16sdtdh w16sdtfl w16du wp14">
   <w:body>
+    <w:tbl>
+      <w:tblPr>
+        <w:tblStyle w:val="TableGrid"/>
+        <w:tblW w:w="5000" w:type="pct"/>
+        <w:tblBorders>
+          <w:top w:val="dashed" w:sz="4" w:space="0" w:color="ADADAD" w:themeColor="background2" w:themeShade="BF"/>
+          <w:left w:val="dashed" w:sz="4" w:space="0" w:color="ADADAD" w:themeColor="background2" w:themeShade="BF"/>
+          <w:bottom w:val="dashed" w:sz="4" w:space="0" w:color="ADADAD" w:themeColor="background2" w:themeShade="BF"/>
+          <w:right w:val="dashed" w:sz="4" w:space="0" w:color="ADADAD" w:themeColor="background2" w:themeShade="BF"/>
+          <w:insideH w:val="dashed" w:sz="4" w:space="0" w:color="ADADAD" w:themeColor="background2" w:themeShade="BF"/>
+          <w:insideV w:val="dashed" w:sz="4" w:space="0" w:color="ADADAD" w:themeColor="background2" w:themeShade="BF"/>
+        </w:tblBorders>
+        <w:tblLayout w:type="fixed"/>
+        <w:tblCellMar>
+          <w:left w:w="0" w:type="dxa"/>
+          <w:right w:w="0" w:type="dxa"/>
+        </w:tblCellMar>
+        <w:tblLook w:val="04A0" w:firstRow="1" w:lastRow="0" w:firstColumn="1" w:lastColumn="0" w:noHBand="0" w:noVBand="1"/>
+      </w:tblPr>
+      <w:tblGrid>
+        <w:gridCol w:w="5948"/>
+        <w:gridCol w:w="5948"/>
+      </w:tblGrid>
+      <w:tr>
+        <w:trPr>
+          <w:trHeight w:hRule="exact" w:val="8395"/>
+        </w:trPr>
+        <w:tc>
+          <w:tcPr>
+            <w:tcW w:w="5948" w:type="dxa"/>
+          </w:tcPr>
+          <w:p>
+            <w:pPr>
+              <w:rPr>
+                <w:noProof/>
+              </w:rPr>
+            </w:pPr>
+            <w:r>
+              <w:rPr>
+                <w:noProof/>
+              </w:rPr>
+              <w:drawing>
+                <wp:anchor distT="0" distB="0" distL="114300" distR="114300" simplePos="0" relativeHeight="251658240" behindDoc="1" locked="0" layoutInCell="1" allowOverlap="1" wp14:anchorId="2F46A007" wp14:editId="38B3F43A">
+                  <wp:simplePos x="0" y="0"/>
+                  <wp:positionH relativeFrom="column">
+                    <wp:posOffset>1270</wp:posOffset>
+                  </wp:positionH>
+                  <wp:positionV relativeFrom="paragraph">
+                    <wp:posOffset>1270</wp:posOffset>
+                  </wp:positionV>
+                  <wp:extent cx="3718560" cy="5326380"/>
+                  <wp:effectExtent l="0" t="0" r="0" b="7620"/>
+                  <wp:wrapNone/>
+                  <wp:docPr id="401831778" name="Picture 3"/>
+                  <wp:cNvGraphicFramePr>
+                    <a:graphicFrameLocks xmlns:a="http://schemas.openxmlformats.org/drawingml/2006/main" noChangeAspect="1"/>
+                  </wp:cNvGraphicFramePr>
+                  <a:graphic xmlns:a="http://schemas.openxmlformats.org/drawingml/2006/main">
+                    <a:graphicData uri="http://schemas.openxmlformats.org/drawingml/2006/picture">
+                      <pic:pic xmlns:pic="http://schemas.openxmlformats.org/drawingml/2006/picture">
+                        <pic:nvPicPr>
+                          <pic:cNvPr id="0" name="Picture 2"/>
+                          <pic:cNvPicPr>
+                            <a:picLocks noChangeAspect="1" noChangeArrowheads="1"/>
+                          </pic:cNvPicPr>
+                        </pic:nvPicPr>
+                        <pic:blipFill>
+                          <a:blip r:embed="rId8">
+                            <a:extLst>
+                              <a:ext uri="{28A0092B-C50C-407E-A947-70E740481C1C}">
+                                <a14:useLocalDpi xmlns:a14="http://schemas.microsoft.com/office/drawing/2010/main" val="0"/>
+                              </a:ext>
+                            </a:extLst>
+                          </a:blip>
+                          <a:srcRect/>
+                          <a:stretch>
+                            <a:fillRect/>
+                          </a:stretch>
+                        </pic:blipFill>
+                        <pic:spPr bwMode="auto">
+                          <a:xfrm>
+                            <a:off x="0" y="0"/>
+                            <a:ext cx="3718560" cy="5326380"/>
+                          </a:xfrm>
+                          <a:prstGeom prst="rect">
+                            <a:avLst/>
+                          </a:prstGeom>
+                          <a:noFill/>
+                          <a:ln>
+                            <a:noFill/>
+                          </a:ln>
+                        </pic:spPr>
+                      </pic:pic>
+                    </a:graphicData>
+                  </a:graphic>
+                  <wp14:sizeRelH relativeFrom="page">
+                    <wp14:pctWidth>0</wp14:pctWidth>
+                  </wp14:sizeRelH>
+                  <wp14:sizeRelV relativeFrom="page">
+                    <wp14:pctHeight>0</wp14:pctHeight>
+                  </wp14:sizeRelV>
+                </wp:anchor>
+              </w:drawing>
+            </w:r>
+          </w:p>
+          <w:p>
+            <w:pPr>
+              <w:rPr>
+                <w:noProof/>
+              </w:rPr>
+            </w:pPr>
+          </w:p>
+          <w:p>
+            <w:pPr>
+              <w:rPr>
+                <w:noProof/>
+              </w:rPr>
+            </w:pPr>
+          </w:p>
+          <w:p>
+            <w:pPr>
+              <w:rPr>
+                <w:noProof/>
+              </w:rPr>
+            </w:pPr>
+          </w:p>
+          <w:p>
+            <w:pPr>
+              <w:rPr>
+                <w:noProof/>
+              </w:rPr>
+            </w:pPr>
+          </w:p>
+          <w:p>
+            <w:pPr>
+              <w:rPr>
+                <w:noProof/>
+              </w:rPr>
+            </w:pPr>
+          </w:p>
+          <w:p>
+            <w:pPr>
+              <w:rPr>
+                <w:noProof/>
+              </w:rPr>
+            </w:pPr>
+          </w:p>
+          <w:p>
+            <w:pPr>
+              <w:rPr>
+                <w:noProof/>
+              </w:rPr>
+            </w:pPr>
+          </w:p>
+          <w:p>
+            <w:pPr>
+              <w:rPr>
+                <w:noProof/>
+              </w:rPr>
+            </w:pPr>
+          </w:p>
+          <w:p>
+            <w:pPr>
+              <w:rPr>
+                <w:noProof/>
+              </w:rPr>
+            </w:pPr>
+          </w:p>
+          <w:p>
+            <w:pPr>
+              <w:rPr>
+                <w:noProof/>
+              </w:rPr>
+            </w:pPr>
+          </w:p>
+          <w:p>
+            <w:pPr>
+              <w:rPr>
+                <w:noProof/>
+              </w:rPr>
+            </w:pPr>
+          </w:p>
+          <w:p>
+            <w:pPr>
+              <w:rPr>
+                <w:noProof/>
+              </w:rPr>
+            </w:pPr>
+          </w:p>
+          <w:p>
+            <w:pPr>
+              <w:rPr>
+                <w:noProof/>
+              </w:rPr>
+            </w:pPr>
+          </w:p>
+          <w:p>
+            <w:pPr>
+              <w:rPr>
+                <w:noProof/>
+              </w:rPr>
+            </w:pPr>
+          </w:p>
+          <w:p>
+            <w:pPr>
+              <w:rPr>
+                <w:noProof/>
+              </w:rPr>
+            </w:pPr>
+          </w:p>
+          <w:p>
+            <w:pPr>
+              <w:rPr>
+                <w:noProof/>
+              </w:rPr>
+            </w:pPr>
+          </w:p>
+          <w:p>
+            <w:pPr>
+              <w:rPr>
+                <w:noProof/>
+              </w:rPr>
+            </w:pPr>
+          </w:p>
+          <w:p>
+            <w:pPr>
+              <w:rPr>
+                <w:noProof/>
+              </w:rPr>
+            </w:pPr>
+          </w:p>
+          <w:p>
+            <w:pPr>
+              <w:rPr>
+                <w:noProof/>
+              </w:rPr>
+            </w:pPr>
+            <w:r>
+              <w:rPr>
+                <w:noProof/>
+              </w:rPr>
+              <w:t xml:space="preserve">                                                     </w:t>
+            </w:r>
+            <w:r>
+              <w:rPr>
+                <w:noProof/>
+              </w:rPr>
+              <w:t>{{Nume}}</w:t>
+            </w:r>
+          </w:p>
+          <w:p>
+            <w:pPr>
+              <w:rPr>
+                <w:noProof/>
+              </w:rPr>
+            </w:pPr>
+            <w:r>
+              <w:rPr>
+                <w:noProof/>
+              </w:rPr>
+              <w:t xml:space="preserve">                                                     </w:t>
+            </w:r>
+            <w:r>
+              <w:rPr>
+                <w:noProof/>
+              </w:rPr>
+              <w:t>{{Prenume}}</w:t>
+            </w:r>
+          </w:p>
+          <w:p>
+            <w:pPr>
+              <w:rPr>
+                <w:noProof/>
+              </w:rPr>
+            </w:pPr>
+          </w:p>
+          <w:p>
+            <w:pPr>
+              <w:rPr>
+                <w:noProof/>
+              </w:rPr>
+            </w:pPr>
+            <w:r>
+              <w:rPr>
+                <w:noProof/>
+              </w:rPr>
+              <w:t xml:space="preserve">                                           </w:t>
+            </w:r>
+            <w:r>
+              <w:rPr>
+                <w:noProof/>
+              </w:rPr>
+              <w:t>{{Companie}}</w:t>
+            </w:r>
+          </w:p>
+          <w:p>
+            <w:r>
+              <w:rPr>
+                <w:noProof/>
+              </w:rPr>
+              <w:t xml:space="preserve">                                           </w:t>
+            </w:r>
+            <w:r>
+              <w:rPr>
+                <w:noProof/>
+              </w:rPr>
+              <w:t>{{Rol}}</w:t>
+            </w:r>
+          </w:p>
+        </w:tc>
+        <w:tc>
+          <w:tcPr>
+            <w:tcW w:w="5948" w:type="dxa"/>
+          </w:tcPr>
+          <w:p>
+            <w:pPr>
+              <w:rPr>
+                <w:noProof/>
+              </w:rPr>
+            </w:pPr>
+            <w:r>
+              <w:rPr>
+                <w:noProof/>
+              </w:rPr>
+              <w:drawing>
+                <wp:anchor distT="0" distB="0" distL="114300" distR="114300" simplePos="0" relativeHeight="251659264" behindDoc="1" locked="0" layoutInCell="1" allowOverlap="1" wp14:anchorId="6934DF2D" wp14:editId="539E625C">
+                  <wp:simplePos x="0" y="0"/>
+                  <wp:positionH relativeFrom="column">
+                    <wp:posOffset>-3810</wp:posOffset>
+                  </wp:positionH>
+                  <wp:positionV relativeFrom="paragraph">
+                    <wp:posOffset>1270</wp:posOffset>
+                  </wp:positionV>
+                  <wp:extent cx="3787140" cy="5303514"/>
+                  <wp:effectExtent l="0" t="0" r="3810" b="0"/>
+                  <wp:wrapNone/>
+                  <wp:docPr id="1014813136" name="Picture 5"/>
+                  <wp:cNvGraphicFramePr>
+                    <a:graphicFrameLocks xmlns:a="http://schemas.openxmlformats.org/drawingml/2006/main" noChangeAspect="1"/>
+                  </wp:cNvGraphicFramePr>
+                  <a:graphic xmlns:a="http://schemas.openxmlformats.org/drawingml/2006/main">
+                    <a:graphicData uri="http://schemas.openxmlformats.org/drawingml/2006/picture">
+                      <pic:pic xmlns:pic="http://schemas.openxmlformats.org/drawingml/2006/picture">
+                        <pic:nvPicPr>
+                          <pic:cNvPr id="0" name="Picture 4"/>
+                          <pic:cNvPicPr>
+                            <a:picLocks noChangeAspect="1" noChangeArrowheads="1"/>
+                          </pic:cNvPicPr>
+                        </pic:nvPicPr>
+                        <pic:blipFill>
+                          <a:blip r:embed="rId9">
+                            <a:extLst>
+                              <a:ext uri="{28A0092B-C50C-407E-A947-70E740481C1C}">
+                                <a14:useLocalDpi xmlns:a14="http://schemas.microsoft.com/office/drawing/2010/main" val="0"/>
+                              </a:ext>
+                            </a:extLst>
+                          </a:blip>
+                          <a:srcRect/>
+                          <a:stretch>
+                            <a:fillRect/>
+                          </a:stretch>
+                        </pic:blipFill>
+                        <pic:spPr bwMode="auto">
+                          <a:xfrm>
+                            <a:off x="0" y="0"/>
+                            <a:ext cx="3787140" cy="5303514"/>
+                          </a:xfrm>
+                          <a:prstGeom prst="rect">
+                            <a:avLst/>
+                          </a:prstGeom>
+                          <a:noFill/>
+                          <a:ln>
+                            <a:noFill/>
+                          </a:ln>
+                        </pic:spPr>
+                      </pic:pic>
+                    </a:graphicData>
+                  </a:graphic>
+                  <wp14:sizeRelH relativeFrom="page">
+                    <wp14:pctWidth>0</wp14:pctWidth>
+                  </wp14:sizeRelH>
+                  <wp14:sizeRelV relativeFrom="page">
+                    <wp14:pctHeight>0</wp14:pctHeight>
+                  </wp14:sizeRelV>
+                </wp:anchor>
+              </w:drawing>
+            </w:r>
+          </w:p>
+          <w:p>
+            <w:pPr>
+              <w:rPr>
+                <w:noProof/>
+              </w:rPr>
+            </w:pPr>
+          </w:p>
+          <w:p>
+            <w:pPr>
+              <w:rPr>
+                <w:noProof/>
+              </w:rPr>
+            </w:pPr>
+          </w:p>
+          <w:p>
+            <w:pPr>
+              <w:rPr>
+                <w:noProof/>
+              </w:rPr>
+            </w:pPr>
+          </w:p>
+          <w:p>
+            <w:pPr>
+              <w:rPr>
+                <w:noProof/>
+              </w:rPr>
+            </w:pPr>
+          </w:p>
+          <w:p>
+            <w:pPr>
+              <w:rPr>
+                <w:noProof/>
+              </w:rPr>
+            </w:pPr>
+          </w:p>
+          <w:p>
+            <w:pPr>
+              <w:rPr>
+                <w:noProof/>
+              </w:rPr>
+            </w:pPr>
+          </w:p>
+          <w:p>
+            <w:pPr>
+              <w:rPr>
+                <w:noProof/>
+              </w:rPr>
+            </w:pPr>
+          </w:p>
+          <w:p>
+            <w:pPr>
+              <w:rPr>
+                <w:noProof/>
+              </w:rPr>
+            </w:pPr>
+          </w:p>
+          <w:p>
+            <w:pPr>
+              <w:rPr>
+                <w:noProof/>
+              </w:rPr>
+            </w:pPr>
+          </w:p>
+          <w:p>
+            <w:pPr>
+              <w:rPr>
+                <w:noProof/>
+              </w:rPr>
+            </w:pPr>
+          </w:p>
+          <w:p>
+            <w:pPr>
+              <w:rPr>
+                <w:noProof/>
+              </w:rPr>
+            </w:pPr>
+          </w:p>
+          <w:p>
+            <w:pPr>
+              <w:rPr>
+                <w:noProof/>
+              </w:rPr>
+            </w:pPr>
+          </w:p>
+          <w:p>
+            <w:pPr>
+              <w:rPr>
+                <w:noProof/>
+              </w:rPr>
+            </w:pPr>
+          </w:p>
+          <w:p>
+            <w:pPr>
+              <w:rPr>
+                <w:noProof/>
+              </w:rPr>
+            </w:pPr>
+          </w:p>
+          <w:p>
+            <w:pPr>
+              <w:rPr>
+                <w:noProof/>
+              </w:rPr>
+            </w:pPr>
+          </w:p>
+          <w:p>
+            <w:pPr>
+              <w:rPr>
+                <w:noProof/>
+              </w:rPr>
+            </w:pPr>
+          </w:p>
+          <w:p>
+            <w:pPr>
+              <w:rPr>
+                <w:noProof/>
+              </w:rPr>
+            </w:pPr>
+          </w:p>
+          <w:p>
+            <w:pPr>
+              <w:rPr>
+                <w:noProof/>
+              </w:rPr>
+            </w:pPr>
+          </w:p>
+          <w:p>
+            <w:pPr>
+              <w:rPr>
+                <w:noProof/>
+              </w:rPr>
+            </w:pPr>
+            <w:r>
+              <w:rPr>
+                <w:noProof/>
+              </w:rPr>
+              <w:t xml:space="preserve">                </w:t>
+            </w:r>
+            <w:r>
+              <w:rPr>
+                <w:noProof/>
+              </w:rPr>
+              <w:t>{{ID}}</w:t>
+            </w:r>
+          </w:p>
+          <w:p>
+            <w:pPr>
+              <w:rPr>
+                <w:noProof/>
+              </w:rPr>
+            </w:pPr>
+          </w:p>
+          <w:p>
+            <w:pPr>
+              <w:rPr>
+                <w:noProof/>
+              </w:rPr>
+            </w:pPr>
+          </w:p>
+          <w:p>
+            <w:pPr>
+              <w:rPr>
+                <w:noProof/>
+              </w:rPr>
+            </w:pPr>
+          </w:p>
+          <w:p>
+            <w:pPr>
+              <w:rPr>
+                <w:noProof/>
+              </w:rPr>
+            </w:pPr>
+          </w:p>
+          <w:p>
+            <w:r>
+              <w:rPr>
+                <w:noProof/>
+              </w:rPr>
+              <w:t xml:space="preserve">          Quartzmatrix.ro</w:t>
+            </w:r>
+          </w:p>
+        </w:tc>
+      </w:tr>
+      <w:tr>
+        <w:trPr>
+          <w:trHeight w:val="8352"/>
+        </w:trPr>
+        <w:tc>
+          <w:tcPr>
+            <w:tcW w:w="5948" w:type="dxa"/>
+          </w:tcPr>
+          <w:p/>
+          <w:p/>
+          <w:p/>
+          <w:p>
+            <w:r>
+              <w:rPr>
+                <w:b/>
+                <w:bCs/>
+              </w:rPr>
+              <w:t xml:space="preserve">                                  </w:t>
+            </w:r>
+            <w:r>
+              <w:rPr>
+                <w:b/>
+                <w:bCs/>
+              </w:rPr>
+              <w:t>[</w:t>
+            </w:r>
+            <w:proofErr w:type="spellStart"/>
+            <w:r>
+              <w:rPr>
+                <w:b/>
+                <w:bCs/>
+              </w:rPr>
+              <w:t>Numele</w:t>
+            </w:r>
+            <w:proofErr w:type="spellEnd"/>
+            <w:r>
+              <w:rPr>
+                <w:b/>
+                <w:bCs/>
+              </w:rPr>
+              <w:t xml:space="preserve"> </w:t>
+            </w:r>
+            <w:proofErr w:type="spellStart"/>
+            <w:r>
+              <w:rPr>
+                <w:b/>
+                <w:bCs/>
+              </w:rPr>
+              <w:t>Evenimentului</w:t>
+            </w:r>
+            <w:proofErr w:type="spellEnd"/>
+            <w:r>
+              <w:rPr>
+                <w:b/>
+                <w:bCs/>
+              </w:rPr>
+              <w:t>]</w:t>
+            </w:r>
+            <w:r>
+              <w:br/>
+            </w:r>
+            <w:r>
+              <w:rPr>
+                <w:b/>
+                <w:bCs/>
+              </w:rPr>
+              <w:t xml:space="preserve">     </w:t>
+            </w:r>
+            <w:r>
+              <w:rPr>
+                <w:b/>
+                <w:bCs/>
+              </w:rPr>
+              <w:t>Loc:</w:t>
+            </w:r>
+            <w:r>
+              <w:t xml:space="preserve"> [Sala, </w:t>
+            </w:r>
+            <w:proofErr w:type="spellStart"/>
+            <w:r>
+              <w:t>Etaj</w:t>
+            </w:r>
+            <w:proofErr w:type="spellEnd"/>
+            <w:r>
+              <w:t xml:space="preserve">] | </w:t>
+            </w:r>
+            <w:r>
+              <w:rPr>
+                <w:b/>
+                <w:bCs/>
+              </w:rPr>
+              <w:t>Data:</w:t>
+            </w:r>
+            <w:r>
+              <w:t xml:space="preserve"> [</w:t>
+            </w:r>
+            <w:proofErr w:type="spellStart"/>
+            <w:r>
+              <w:t>zz.</w:t>
+            </w:r>
+            <w:proofErr w:type="gramStart"/>
+            <w:r>
+              <w:t>ll.aaaa</w:t>
+            </w:r>
+            <w:proofErr w:type="spellEnd"/>
+            <w:proofErr w:type="gramEnd"/>
+            <w:r>
+              <w:t>]</w:t>
+            </w:r>
+          </w:p>
+          <w:p>
+            <w:r>
+              <w:rPr>
+                <w:b/>
+                <w:bCs/>
+              </w:rPr>
+              <w:t xml:space="preserve">     </w:t>
+            </w:r>
+            <w:r>
+              <w:rPr>
+                <w:b/>
+                <w:bCs/>
+              </w:rPr>
+              <w:t>09:00</w:t>
+            </w:r>
+            <w:r>
+              <w:t xml:space="preserve"> Check-in &amp; </w:t>
+            </w:r>
+            <w:proofErr w:type="spellStart"/>
+            <w:r>
+              <w:t>cafea</w:t>
+            </w:r>
+            <w:proofErr w:type="spellEnd"/>
+            <w:r>
+              <w:br/>
+            </w:r>
+            <w:r>
+              <w:rPr>
+                <w:b/>
+                <w:bCs/>
+              </w:rPr>
+              <w:t xml:space="preserve">     </w:t>
+            </w:r>
+            <w:r>
+              <w:rPr>
+                <w:b/>
+                <w:bCs/>
+              </w:rPr>
+              <w:t>09:30</w:t>
+            </w:r>
+            <w:r>
+              <w:t xml:space="preserve"> </w:t>
+            </w:r>
+            <w:proofErr w:type="spellStart"/>
+            <w:r>
+              <w:t>Deschidere</w:t>
+            </w:r>
+            <w:proofErr w:type="spellEnd"/>
+            <w:r>
+              <w:t xml:space="preserve"> &amp; bun </w:t>
+            </w:r>
+            <w:proofErr w:type="spellStart"/>
+            <w:r>
+              <w:t>venit</w:t>
+            </w:r>
+            <w:proofErr w:type="spellEnd"/>
+            <w:r>
+              <w:br/>
+            </w:r>
+            <w:r>
+              <w:rPr>
+                <w:b/>
+                <w:bCs/>
+              </w:rPr>
+              <w:t xml:space="preserve">     </w:t>
+            </w:r>
+            <w:r>
+              <w:rPr>
+                <w:b/>
+                <w:bCs/>
+              </w:rPr>
+              <w:t>10:00</w:t>
+            </w:r>
+            <w:r>
+              <w:t xml:space="preserve"> Keynote: [</w:t>
+            </w:r>
+            <w:proofErr w:type="spellStart"/>
+            <w:r>
+              <w:t>Titlu</w:t>
+            </w:r>
+            <w:proofErr w:type="spellEnd"/>
+            <w:r>
+              <w:t>] — [Speaker]</w:t>
+            </w:r>
+            <w:r>
+              <w:br/>
+            </w:r>
+            <w:r>
+              <w:rPr>
+                <w:b/>
+                <w:bCs/>
+              </w:rPr>
+              <w:t xml:space="preserve">     </w:t>
+            </w:r>
+            <w:r>
+              <w:rPr>
+                <w:b/>
+                <w:bCs/>
+              </w:rPr>
+              <w:t>10:40</w:t>
+            </w:r>
+            <w:r>
+              <w:t xml:space="preserve"> </w:t>
+            </w:r>
+            <w:proofErr w:type="spellStart"/>
+            <w:r>
+              <w:t>Pauză</w:t>
+            </w:r>
+            <w:proofErr w:type="spellEnd"/>
+            <w:r>
+              <w:t xml:space="preserve"> </w:t>
+            </w:r>
+            <w:proofErr w:type="spellStart"/>
+            <w:r>
+              <w:t>scurtă</w:t>
+            </w:r>
+            <w:proofErr w:type="spellEnd"/>
+            <w:r>
+              <w:br/>
+            </w:r>
+            <w:r>
+              <w:rPr>
+                <w:b/>
+                <w:bCs/>
+              </w:rPr>
+              <w:t xml:space="preserve">     </w:t>
+            </w:r>
+            <w:r>
+              <w:rPr>
+                <w:b/>
+                <w:bCs/>
+              </w:rPr>
+              <w:t>10:55</w:t>
+            </w:r>
+            <w:r>
+              <w:t xml:space="preserve"> </w:t>
+            </w:r>
+            <w:proofErr w:type="spellStart"/>
+            <w:r>
+              <w:t>Sesiuni</w:t>
+            </w:r>
+            <w:proofErr w:type="spellEnd"/>
+            <w:r>
+              <w:t xml:space="preserve"> </w:t>
+            </w:r>
+            <w:proofErr w:type="spellStart"/>
+            <w:r>
+              <w:t>paralele</w:t>
+            </w:r>
+            <w:proofErr w:type="spellEnd"/>
+          </w:p>
+          <w:p>
+            <w:pPr>
+              <w:numPr>
+                <w:ilvl w:val="0"/>
+                <w:numId w:val="1"/>
+              </w:numPr>
+            </w:pPr>
+            <w:r>
+              <w:t>A: [</w:t>
+            </w:r>
+            <w:proofErr w:type="spellStart"/>
+            <w:r>
+              <w:t>Titlu</w:t>
+            </w:r>
+            <w:proofErr w:type="spellEnd"/>
+            <w:r>
+              <w:t>] — [Speaker]</w:t>
+            </w:r>
+          </w:p>
+          <w:p>
+            <w:pPr>
+              <w:numPr>
+                <w:ilvl w:val="0"/>
+                <w:numId w:val="1"/>
+              </w:numPr>
+            </w:pPr>
+            <w:r>
+              <w:t>B: [</w:t>
+            </w:r>
+            <w:proofErr w:type="spellStart"/>
+            <w:r>
+              <w:t>Titlu</w:t>
+            </w:r>
+            <w:proofErr w:type="spellEnd"/>
+            <w:r>
+              <w:t>] — [Speaker]</w:t>
+            </w:r>
+            <w:r>
+              <w:br/>
+            </w:r>
+            <w:r>
+              <w:rPr>
+                <w:b/>
+                <w:bCs/>
+              </w:rPr>
+              <w:t>12:15</w:t>
+            </w:r>
+            <w:r>
+              <w:t xml:space="preserve"> Networking / Demo-</w:t>
+            </w:r>
+            <w:proofErr w:type="spellStart"/>
+            <w:r>
+              <w:t>uri</w:t>
+            </w:r>
+            <w:proofErr w:type="spellEnd"/>
+            <w:r>
+              <w:t xml:space="preserve"> </w:t>
+            </w:r>
+            <w:proofErr w:type="spellStart"/>
+            <w:r>
+              <w:t>standuri</w:t>
+            </w:r>
+            <w:proofErr w:type="spellEnd"/>
+            <w:r>
+              <w:br/>
+            </w:r>
+            <w:r>
+              <w:rPr>
+                <w:b/>
+                <w:bCs/>
+              </w:rPr>
+              <w:t>13:00</w:t>
+            </w:r>
+            <w:r>
+              <w:t xml:space="preserve"> </w:t>
+            </w:r>
+            <w:proofErr w:type="spellStart"/>
+            <w:r>
+              <w:t>Pauză</w:t>
+            </w:r>
+            <w:proofErr w:type="spellEnd"/>
+            <w:r>
+              <w:t xml:space="preserve"> </w:t>
+            </w:r>
+            <w:proofErr w:type="spellStart"/>
+            <w:r>
+              <w:t>prânz</w:t>
+            </w:r>
+            <w:proofErr w:type="spellEnd"/>
+            <w:r>
+              <w:br/>
+            </w:r>
+            <w:r>
+              <w:rPr>
+                <w:b/>
+                <w:bCs/>
+              </w:rPr>
+              <w:t>14:00</w:t>
+            </w:r>
+            <w:r>
+              <w:t xml:space="preserve"> Panel: [Tema] — [</w:t>
+            </w:r>
+            <w:proofErr w:type="spellStart"/>
+            <w:r>
+              <w:t>Moderatori</w:t>
+            </w:r>
+            <w:proofErr w:type="spellEnd"/>
+            <w:r>
+              <w:t>]</w:t>
+            </w:r>
+            <w:r>
+              <w:br/>
+            </w:r>
+            <w:r>
+              <w:rPr>
+                <w:b/>
+                <w:bCs/>
+              </w:rPr>
+              <w:t>15:00</w:t>
+            </w:r>
+            <w:r>
+              <w:t xml:space="preserve"> Workshop hands-on: [</w:t>
+            </w:r>
+            <w:proofErr w:type="spellStart"/>
+            <w:r>
+              <w:t>Titlu</w:t>
+            </w:r>
+            <w:proofErr w:type="spellEnd"/>
+            <w:r>
+              <w:t>]</w:t>
+            </w:r>
+            <w:r>
+              <w:br/>
+            </w:r>
+            <w:r>
+              <w:rPr>
+                <w:b/>
+                <w:bCs/>
+              </w:rPr>
+              <w:t>16:15</w:t>
+            </w:r>
+            <w:r>
+              <w:t xml:space="preserve"> </w:t>
+            </w:r>
+            <w:proofErr w:type="spellStart"/>
+            <w:r>
+              <w:t>Pauză</w:t>
+            </w:r>
+            <w:proofErr w:type="spellEnd"/>
+            <w:r>
+              <w:br/>
+            </w:r>
+            <w:r>
+              <w:rPr>
+                <w:b/>
+                <w:bCs/>
+              </w:rPr>
+              <w:t>16:30</w:t>
+            </w:r>
+            <w:r>
+              <w:t xml:space="preserve"> Pitch-</w:t>
+            </w:r>
+            <w:proofErr w:type="spellStart"/>
+            <w:r>
+              <w:t>uri</w:t>
+            </w:r>
+            <w:proofErr w:type="spellEnd"/>
+            <w:r>
+              <w:t xml:space="preserve"> / Q&amp;A</w:t>
+            </w:r>
+            <w:r>
+              <w:br/>
+            </w:r>
+            <w:r>
+              <w:rPr>
+                <w:b/>
+                <w:bCs/>
+              </w:rPr>
+              <w:t>17:15</w:t>
+            </w:r>
+            <w:r>
+              <w:t xml:space="preserve"> </w:t>
+            </w:r>
+            <w:proofErr w:type="spellStart"/>
+            <w:r>
+              <w:t>Concluzii</w:t>
+            </w:r>
+            <w:proofErr w:type="spellEnd"/>
+            <w:r>
+              <w:t xml:space="preserve"> &amp; </w:t>
+            </w:r>
+            <w:proofErr w:type="spellStart"/>
+            <w:r>
+              <w:t>anunțuri</w:t>
+            </w:r>
+            <w:proofErr w:type="spellEnd"/>
+            <w:r>
+              <w:br/>
+            </w:r>
+            <w:r>
+              <w:rPr>
+                <w:b/>
+                <w:bCs/>
+              </w:rPr>
+              <w:t>17:30</w:t>
+            </w:r>
+            <w:r>
+              <w:t xml:space="preserve"> After-hours / Social</w:t>
+            </w:r>
+          </w:p>
+          <w:p>
+            <w:r>
+              <w:rPr>
+                <w:b/>
+                <w:bCs/>
+              </w:rPr>
+              <w:t xml:space="preserve">     </w:t>
+            </w:r>
+            <w:r>
+              <w:rPr>
+                <w:b/>
+                <w:bCs/>
+              </w:rPr>
+              <w:t>Wi-Fi:</w:t>
+            </w:r>
+            <w:r>
+              <w:t xml:space="preserve"> [SSID] / [Parola]</w:t>
+            </w:r>
+            <w:r>
+              <w:br/>
+            </w:r>
+            <w:r>
+              <w:rPr>
+                <w:b/>
+                <w:bCs/>
+              </w:rPr>
+              <w:t xml:space="preserve">     </w:t>
+            </w:r>
+            <w:r>
+              <w:rPr>
+                <w:b/>
+                <w:bCs/>
+              </w:rPr>
+              <w:t xml:space="preserve">Contact </w:t>
+            </w:r>
+            <w:proofErr w:type="spellStart"/>
+            <w:r>
+              <w:rPr>
+                <w:b/>
+                <w:bCs/>
+              </w:rPr>
+              <w:t>organizare</w:t>
+            </w:r>
+            <w:proofErr w:type="spellEnd"/>
+            <w:r>
+              <w:rPr>
+                <w:b/>
+                <w:bCs/>
+              </w:rPr>
+              <w:t>:</w:t>
+            </w:r>
+            <w:r>
+              <w:t xml:space="preserve"> [</w:t>
+            </w:r>
+            <w:proofErr w:type="spellStart"/>
+            <w:r>
+              <w:t>Nume</w:t>
+            </w:r>
+            <w:proofErr w:type="spellEnd"/>
+            <w:r>
+              <w:t>] — [Tel]</w:t>
+            </w:r>
+            <w:r>
+              <w:br/>
+            </w:r>
+            <w:r>
+              <w:rPr>
+                <w:b/>
+                <w:bCs/>
+              </w:rPr>
+              <w:t xml:space="preserve">     </w:t>
+            </w:r>
+            <w:r>
+              <w:rPr>
+                <w:b/>
+                <w:bCs/>
+              </w:rPr>
+              <w:t>Hashtag:</w:t>
+            </w:r>
+            <w:r>
+              <w:t xml:space="preserve"> #[Eticheta] | </w:t>
+            </w:r>
+            <w:proofErr w:type="spellStart"/>
+            <w:r>
+              <w:rPr>
+                <w:b/>
+                <w:bCs/>
+              </w:rPr>
+              <w:t>Hărți</w:t>
+            </w:r>
+            <w:proofErr w:type="spellEnd"/>
+            <w:r>
+              <w:rPr>
+                <w:b/>
+                <w:bCs/>
+              </w:rPr>
+              <w:t xml:space="preserve">/Agenda </w:t>
+            </w:r>
+            <w:proofErr w:type="spellStart"/>
+            <w:r>
+              <w:rPr>
+                <w:b/>
+                <w:bCs/>
+              </w:rPr>
+              <w:t>completă</w:t>
+            </w:r>
+            <w:proofErr w:type="spellEnd"/>
+            <w:r>
+              <w:rPr>
+                <w:b/>
+                <w:bCs/>
+              </w:rPr>
+              <w:t>:</w:t>
+            </w:r>
+            <w:r>
+              <w:t xml:space="preserve"> [QR]</w:t>
+            </w:r>
+          </w:p>
+          <w:p/>
+        </w:tc>
+        <w:tc>
+          <w:tcPr>
+            <w:tcW w:w="5948" w:type="dxa"/>
+          </w:tcPr>
+          <w:p/>
+          <w:p/>
+          <w:p/>
+          <w:p/>
+          <w:p>
+            <w:pPr>
+              <w:jc w:val="center"/>
+            </w:pPr>
+            <w:r>
+              <w:t xml:space="preserve">La </w:t>
+            </w:r>
+            <w:proofErr w:type="spellStart"/>
+            <w:r>
+              <w:t>intrare</w:t>
+            </w:r>
+            <w:proofErr w:type="spellEnd"/>
+            <w:r>
+              <w:t xml:space="preserve">, </w:t>
+            </w:r>
+            <w:proofErr w:type="spellStart"/>
+            <w:r>
+              <w:t>fiecare</w:t>
+            </w:r>
+            <w:proofErr w:type="spellEnd"/>
+            <w:r>
+              <w:t xml:space="preserve"> a </w:t>
+            </w:r>
+            <w:proofErr w:type="spellStart"/>
+            <w:r>
+              <w:t>primit</w:t>
+            </w:r>
+            <w:proofErr w:type="spellEnd"/>
+            <w:r>
+              <w:t xml:space="preserve"> un badge </w:t>
+            </w:r>
+            <w:proofErr w:type="spellStart"/>
+            <w:r>
+              <w:t>și</w:t>
+            </w:r>
+            <w:proofErr w:type="spellEnd"/>
+            <w:r>
+              <w:t xml:space="preserve"> o </w:t>
+            </w:r>
+            <w:proofErr w:type="spellStart"/>
+            <w:r>
+              <w:t>întrebare</w:t>
+            </w:r>
+            <w:proofErr w:type="spellEnd"/>
+            <w:r>
+              <w:t xml:space="preserve">: „Ce </w:t>
+            </w:r>
+            <w:r>
+              <w:t xml:space="preserve">      </w:t>
+            </w:r>
+            <w:proofErr w:type="spellStart"/>
+            <w:r>
+              <w:t>vrei</w:t>
+            </w:r>
+            <w:proofErr w:type="spellEnd"/>
+            <w:r>
+              <w:t xml:space="preserve"> </w:t>
+            </w:r>
+            <w:proofErr w:type="spellStart"/>
+            <w:r>
+              <w:t>să</w:t>
+            </w:r>
+            <w:proofErr w:type="spellEnd"/>
+            <w:r>
+              <w:t xml:space="preserve"> </w:t>
+            </w:r>
+            <w:proofErr w:type="spellStart"/>
+            <w:r>
+              <w:t>găsești</w:t>
+            </w:r>
+            <w:proofErr w:type="spellEnd"/>
+            <w:r>
+              <w:t xml:space="preserve"> </w:t>
+            </w:r>
+            <w:proofErr w:type="spellStart"/>
+            <w:r>
+              <w:t>azi</w:t>
+            </w:r>
+            <w:proofErr w:type="spellEnd"/>
+            <w:r>
+              <w:t xml:space="preserve">?” </w:t>
+            </w:r>
+            <w:proofErr w:type="spellStart"/>
+            <w:r>
+              <w:t>Unii</w:t>
+            </w:r>
+            <w:proofErr w:type="spellEnd"/>
+            <w:r>
+              <w:t xml:space="preserve"> au </w:t>
+            </w:r>
+            <w:proofErr w:type="spellStart"/>
+            <w:r>
+              <w:t>scris</w:t>
+            </w:r>
+            <w:proofErr w:type="spellEnd"/>
+            <w:r>
+              <w:t xml:space="preserve"> „</w:t>
+            </w:r>
+            <w:proofErr w:type="spellStart"/>
+            <w:r>
+              <w:t>inspiratie</w:t>
+            </w:r>
+            <w:proofErr w:type="spellEnd"/>
+            <w:r>
+              <w:t xml:space="preserve">”, </w:t>
+            </w:r>
+            <w:proofErr w:type="spellStart"/>
+            <w:r>
+              <w:t>alții</w:t>
+            </w:r>
+            <w:proofErr w:type="spellEnd"/>
+            <w:r>
+              <w:t xml:space="preserve"> „</w:t>
+            </w:r>
+            <w:proofErr w:type="spellStart"/>
+            <w:r>
+              <w:t>parteneri</w:t>
+            </w:r>
+            <w:proofErr w:type="spellEnd"/>
+            <w:r>
+              <w:t xml:space="preserve">”, </w:t>
+            </w:r>
+            <w:proofErr w:type="spellStart"/>
+            <w:r>
+              <w:t>unii</w:t>
+            </w:r>
+            <w:proofErr w:type="spellEnd"/>
+            <w:r>
+              <w:t xml:space="preserve"> </w:t>
+            </w:r>
+            <w:proofErr w:type="spellStart"/>
+            <w:r>
+              <w:t>doar</w:t>
+            </w:r>
+            <w:proofErr w:type="spellEnd"/>
+            <w:r>
+              <w:t xml:space="preserve"> „</w:t>
+            </w:r>
+            <w:proofErr w:type="spellStart"/>
+            <w:r>
+              <w:t>curaj</w:t>
+            </w:r>
+            <w:proofErr w:type="spellEnd"/>
+            <w:r>
+              <w:t xml:space="preserve">”. Sala a </w:t>
+            </w:r>
+            <w:proofErr w:type="spellStart"/>
+            <w:r>
+              <w:t>zumzăit</w:t>
+            </w:r>
+            <w:proofErr w:type="spellEnd"/>
+            <w:r>
+              <w:t xml:space="preserve"> </w:t>
+            </w:r>
+            <w:proofErr w:type="spellStart"/>
+            <w:r>
+              <w:t>încet</w:t>
+            </w:r>
+            <w:proofErr w:type="spellEnd"/>
+            <w:r>
+              <w:t xml:space="preserve">, ca un </w:t>
+            </w:r>
+            <w:proofErr w:type="spellStart"/>
+            <w:r>
+              <w:t>oraș</w:t>
+            </w:r>
+            <w:proofErr w:type="spellEnd"/>
+            <w:r>
+              <w:t xml:space="preserve"> mic </w:t>
+            </w:r>
+            <w:proofErr w:type="spellStart"/>
+            <w:r>
+              <w:t>ridicat</w:t>
+            </w:r>
+            <w:proofErr w:type="spellEnd"/>
+            <w:r>
+              <w:t xml:space="preserve"> </w:t>
+            </w:r>
+            <w:proofErr w:type="spellStart"/>
+            <w:r>
+              <w:t>peste</w:t>
+            </w:r>
+            <w:proofErr w:type="spellEnd"/>
+            <w:r>
+              <w:t xml:space="preserve"> </w:t>
+            </w:r>
+            <w:proofErr w:type="spellStart"/>
+            <w:r>
+              <w:t>noapte</w:t>
+            </w:r>
+            <w:proofErr w:type="spellEnd"/>
+            <w:r>
+              <w:t>.</w:t>
+            </w:r>
+          </w:p>
+          <w:p>
+            <w:pPr>
+              <w:jc w:val="center"/>
+            </w:pPr>
+          </w:p>
+          <w:p>
+            <w:pPr>
+              <w:jc w:val="center"/>
+            </w:pPr>
+            <w:r>
+              <w:t xml:space="preserve">Pe </w:t>
+            </w:r>
+            <w:proofErr w:type="spellStart"/>
+            <w:r>
+              <w:t>scenă</w:t>
+            </w:r>
+            <w:proofErr w:type="spellEnd"/>
+            <w:r>
+              <w:t xml:space="preserve">, </w:t>
+            </w:r>
+            <w:proofErr w:type="spellStart"/>
+            <w:r>
+              <w:t>vorbitorii</w:t>
+            </w:r>
+            <w:proofErr w:type="spellEnd"/>
+            <w:r>
+              <w:t xml:space="preserve"> au </w:t>
+            </w:r>
+            <w:proofErr w:type="spellStart"/>
+            <w:r>
+              <w:t>împărțit</w:t>
+            </w:r>
+            <w:proofErr w:type="spellEnd"/>
+            <w:r>
+              <w:t xml:space="preserve"> </w:t>
+            </w:r>
+            <w:proofErr w:type="spellStart"/>
+            <w:r>
+              <w:t>drumuri</w:t>
+            </w:r>
+            <w:proofErr w:type="spellEnd"/>
+            <w:r>
+              <w:t xml:space="preserve">, nu </w:t>
+            </w:r>
+            <w:proofErr w:type="spellStart"/>
+            <w:r>
+              <w:t>rețete</w:t>
+            </w:r>
+            <w:proofErr w:type="spellEnd"/>
+            <w:r>
+              <w:t xml:space="preserve">. </w:t>
+            </w:r>
+            <w:proofErr w:type="spellStart"/>
+            <w:r>
+              <w:t>În</w:t>
+            </w:r>
+            <w:proofErr w:type="spellEnd"/>
+            <w:r>
+              <w:t xml:space="preserve"> </w:t>
+            </w:r>
+            <w:proofErr w:type="spellStart"/>
+            <w:r>
+              <w:t>pauze</w:t>
+            </w:r>
+            <w:proofErr w:type="spellEnd"/>
+            <w:r>
+              <w:t xml:space="preserve">, </w:t>
+            </w:r>
+            <w:proofErr w:type="spellStart"/>
+            <w:r>
+              <w:t>mesele</w:t>
+            </w:r>
+            <w:proofErr w:type="spellEnd"/>
+            <w:r>
+              <w:t xml:space="preserve"> </w:t>
+            </w:r>
+            <w:proofErr w:type="spellStart"/>
+            <w:r>
+              <w:t>înalte</w:t>
+            </w:r>
+            <w:proofErr w:type="spellEnd"/>
+            <w:r>
+              <w:t xml:space="preserve"> au </w:t>
+            </w:r>
+            <w:proofErr w:type="spellStart"/>
+            <w:r>
+              <w:t>devenit</w:t>
+            </w:r>
+            <w:proofErr w:type="spellEnd"/>
+            <w:r>
+              <w:t xml:space="preserve"> </w:t>
+            </w:r>
+            <w:proofErr w:type="spellStart"/>
+            <w:r>
+              <w:t>poduri</w:t>
+            </w:r>
+            <w:proofErr w:type="spellEnd"/>
+            <w:r>
+              <w:t xml:space="preserve">. </w:t>
+            </w:r>
+            <w:proofErr w:type="spellStart"/>
+            <w:r>
+              <w:t>Două</w:t>
+            </w:r>
+            <w:proofErr w:type="spellEnd"/>
+            <w:r>
+              <w:t xml:space="preserve"> </w:t>
+            </w:r>
+            <w:proofErr w:type="spellStart"/>
+            <w:r>
+              <w:t>cărți</w:t>
+            </w:r>
+            <w:proofErr w:type="spellEnd"/>
+            <w:r>
+              <w:t xml:space="preserve"> de </w:t>
+            </w:r>
+            <w:proofErr w:type="spellStart"/>
+            <w:r>
+              <w:t>vizită</w:t>
+            </w:r>
+            <w:proofErr w:type="spellEnd"/>
+            <w:r>
+              <w:t xml:space="preserve"> au </w:t>
+            </w:r>
+            <w:proofErr w:type="spellStart"/>
+            <w:r>
+              <w:t>făcut</w:t>
+            </w:r>
+            <w:proofErr w:type="spellEnd"/>
+            <w:r>
+              <w:t xml:space="preserve"> </w:t>
+            </w:r>
+            <w:proofErr w:type="spellStart"/>
+            <w:r>
+              <w:t>clic</w:t>
+            </w:r>
+            <w:proofErr w:type="spellEnd"/>
+            <w:r>
+              <w:t xml:space="preserve"> </w:t>
+            </w:r>
+            <w:proofErr w:type="spellStart"/>
+            <w:r>
+              <w:t>și</w:t>
+            </w:r>
+            <w:proofErr w:type="spellEnd"/>
+            <w:r>
+              <w:t xml:space="preserve">, </w:t>
+            </w:r>
+            <w:proofErr w:type="spellStart"/>
+            <w:r>
+              <w:t>undeva</w:t>
+            </w:r>
+            <w:proofErr w:type="spellEnd"/>
+            <w:r>
+              <w:t xml:space="preserve">, o idee a </w:t>
+            </w:r>
+            <w:proofErr w:type="spellStart"/>
+            <w:r>
+              <w:t>prins</w:t>
+            </w:r>
+            <w:proofErr w:type="spellEnd"/>
+            <w:r>
+              <w:t xml:space="preserve"> </w:t>
+            </w:r>
+            <w:proofErr w:type="spellStart"/>
+            <w:r>
+              <w:t>curaj</w:t>
+            </w:r>
+            <w:proofErr w:type="spellEnd"/>
+            <w:r>
+              <w:t xml:space="preserve"> </w:t>
+            </w:r>
+            <w:proofErr w:type="spellStart"/>
+            <w:r>
+              <w:t>să</w:t>
+            </w:r>
+            <w:proofErr w:type="spellEnd"/>
+            <w:r>
+              <w:t xml:space="preserve"> </w:t>
+            </w:r>
+            <w:proofErr w:type="spellStart"/>
+            <w:r>
+              <w:t>iasă</w:t>
+            </w:r>
+            <w:proofErr w:type="spellEnd"/>
+            <w:r>
+              <w:t xml:space="preserve"> din </w:t>
+            </w:r>
+            <w:proofErr w:type="spellStart"/>
+            <w:r>
+              <w:t>sertar</w:t>
+            </w:r>
+            <w:proofErr w:type="spellEnd"/>
+            <w:r>
+              <w:t>.</w:t>
+            </w:r>
+          </w:p>
+          <w:p>
+            <w:pPr>
+              <w:jc w:val="center"/>
+            </w:pPr>
+          </w:p>
+          <w:p>
+            <w:pPr>
+              <w:jc w:val="center"/>
+            </w:pPr>
+            <w:proofErr w:type="spellStart"/>
+            <w:r>
+              <w:t>Spre</w:t>
+            </w:r>
+            <w:proofErr w:type="spellEnd"/>
+            <w:r>
+              <w:t xml:space="preserve"> </w:t>
+            </w:r>
+            <w:proofErr w:type="spellStart"/>
+            <w:r>
+              <w:t>seară</w:t>
+            </w:r>
+            <w:proofErr w:type="spellEnd"/>
+            <w:r>
+              <w:t xml:space="preserve">, </w:t>
+            </w:r>
+            <w:proofErr w:type="spellStart"/>
+            <w:r>
+              <w:t>luminile</w:t>
+            </w:r>
+            <w:proofErr w:type="spellEnd"/>
+            <w:r>
+              <w:t xml:space="preserve"> s-au </w:t>
+            </w:r>
+            <w:proofErr w:type="spellStart"/>
+            <w:r>
+              <w:t>domolit</w:t>
+            </w:r>
+            <w:proofErr w:type="spellEnd"/>
+            <w:r>
+              <w:t xml:space="preserve">. </w:t>
+            </w:r>
+            <w:proofErr w:type="spellStart"/>
+            <w:r>
+              <w:t>Fiecare</w:t>
+            </w:r>
+            <w:proofErr w:type="spellEnd"/>
+            <w:r>
+              <w:t xml:space="preserve"> a </w:t>
+            </w:r>
+            <w:proofErr w:type="spellStart"/>
+            <w:r>
+              <w:t>plecat</w:t>
+            </w:r>
+            <w:proofErr w:type="spellEnd"/>
+            <w:r>
+              <w:t xml:space="preserve"> cu </w:t>
+            </w:r>
+            <w:proofErr w:type="spellStart"/>
+            <w:r>
+              <w:t>altceva</w:t>
+            </w:r>
+            <w:proofErr w:type="spellEnd"/>
+            <w:r>
+              <w:t xml:space="preserve">: un </w:t>
+            </w:r>
+            <w:proofErr w:type="spellStart"/>
+            <w:r>
+              <w:t>nume</w:t>
+            </w:r>
+            <w:proofErr w:type="spellEnd"/>
+            <w:r>
+              <w:t xml:space="preserve"> </w:t>
+            </w:r>
+            <w:proofErr w:type="spellStart"/>
+            <w:r>
+              <w:t>notat</w:t>
+            </w:r>
+            <w:proofErr w:type="spellEnd"/>
+            <w:r>
+              <w:t xml:space="preserve"> pe </w:t>
+            </w:r>
+            <w:proofErr w:type="spellStart"/>
+            <w:r>
+              <w:t>spatele</w:t>
+            </w:r>
+            <w:proofErr w:type="spellEnd"/>
+            <w:r>
+              <w:t xml:space="preserve"> badge-</w:t>
+            </w:r>
+            <w:proofErr w:type="spellStart"/>
+            <w:r>
+              <w:t>ului</w:t>
+            </w:r>
+            <w:proofErr w:type="spellEnd"/>
+            <w:r>
+              <w:t xml:space="preserve">, o </w:t>
+            </w:r>
+            <w:proofErr w:type="spellStart"/>
+            <w:r>
+              <w:t>frază</w:t>
+            </w:r>
+            <w:proofErr w:type="spellEnd"/>
+            <w:r>
+              <w:t xml:space="preserve"> </w:t>
+            </w:r>
+            <w:proofErr w:type="spellStart"/>
+            <w:r>
+              <w:t>scurtă</w:t>
+            </w:r>
+            <w:proofErr w:type="spellEnd"/>
+            <w:r>
+              <w:t xml:space="preserve"> care nu </w:t>
+            </w:r>
+            <w:proofErr w:type="spellStart"/>
+            <w:r>
+              <w:t>îți</w:t>
+            </w:r>
+            <w:proofErr w:type="spellEnd"/>
+            <w:r>
+              <w:t xml:space="preserve"> </w:t>
+            </w:r>
+            <w:proofErr w:type="spellStart"/>
+            <w:r>
+              <w:t>iese</w:t>
+            </w:r>
+            <w:proofErr w:type="spellEnd"/>
+            <w:r>
+              <w:t xml:space="preserve"> din </w:t>
+            </w:r>
+            <w:proofErr w:type="spellStart"/>
+            <w:r>
+              <w:t>minte</w:t>
+            </w:r>
+            <w:proofErr w:type="spellEnd"/>
+            <w:r>
+              <w:t>, un „</w:t>
+            </w:r>
+            <w:proofErr w:type="spellStart"/>
+            <w:r>
+              <w:t>hai</w:t>
+            </w:r>
+            <w:proofErr w:type="spellEnd"/>
+            <w:r>
+              <w:t xml:space="preserve"> </w:t>
+            </w:r>
+            <w:proofErr w:type="spellStart"/>
+            <w:r>
+              <w:t>să</w:t>
+            </w:r>
+            <w:proofErr w:type="spellEnd"/>
+            <w:r>
+              <w:t xml:space="preserve"> ne </w:t>
+            </w:r>
+            <w:proofErr w:type="spellStart"/>
+            <w:r>
+              <w:t>auzim</w:t>
+            </w:r>
+            <w:proofErr w:type="spellEnd"/>
+            <w:r>
+              <w:t xml:space="preserve">” </w:t>
+            </w:r>
+            <w:proofErr w:type="spellStart"/>
+            <w:r>
+              <w:t>spus</w:t>
+            </w:r>
+            <w:proofErr w:type="spellEnd"/>
+            <w:r>
+              <w:t xml:space="preserve"> </w:t>
+            </w:r>
+            <w:proofErr w:type="spellStart"/>
+            <w:r>
+              <w:t>fără</w:t>
+            </w:r>
+            <w:proofErr w:type="spellEnd"/>
+            <w:r>
+              <w:t xml:space="preserve"> </w:t>
+            </w:r>
+            <w:proofErr w:type="spellStart"/>
+            <w:r>
+              <w:t>politețe</w:t>
+            </w:r>
+            <w:proofErr w:type="spellEnd"/>
+            <w:r>
+              <w:t xml:space="preserve"> </w:t>
+            </w:r>
+            <w:proofErr w:type="spellStart"/>
+            <w:r>
+              <w:t>goală</w:t>
+            </w:r>
+            <w:proofErr w:type="spellEnd"/>
+            <w:r>
+              <w:t>.</w:t>
+            </w:r>
+          </w:p>
+          <w:p>
+            <w:pPr>
+              <w:jc w:val="center"/>
+            </w:pPr>
+          </w:p>
+          <w:p>
+            <w:pPr>
+              <w:jc w:val="center"/>
+            </w:pPr>
+            <w:r>
+              <w:t xml:space="preserve">N-a </w:t>
+            </w:r>
+            <w:proofErr w:type="spellStart"/>
+            <w:r>
+              <w:t>fost</w:t>
+            </w:r>
+            <w:proofErr w:type="spellEnd"/>
+            <w:r>
+              <w:t xml:space="preserve"> </w:t>
+            </w:r>
+            <w:proofErr w:type="spellStart"/>
+            <w:r>
+              <w:t>magie</w:t>
+            </w:r>
+            <w:proofErr w:type="spellEnd"/>
+            <w:r>
+              <w:t xml:space="preserve">. A </w:t>
+            </w:r>
+            <w:proofErr w:type="spellStart"/>
+            <w:r>
+              <w:t>fost</w:t>
+            </w:r>
+            <w:proofErr w:type="spellEnd"/>
+            <w:r>
+              <w:t xml:space="preserve"> </w:t>
+            </w:r>
+            <w:proofErr w:type="spellStart"/>
+            <w:r>
+              <w:t>doar</w:t>
+            </w:r>
+            <w:proofErr w:type="spellEnd"/>
+            <w:r>
+              <w:t xml:space="preserve"> </w:t>
+            </w:r>
+            <w:proofErr w:type="spellStart"/>
+            <w:r>
+              <w:t>promisiunea</w:t>
+            </w:r>
+            <w:proofErr w:type="spellEnd"/>
+            <w:r>
+              <w:t xml:space="preserve"> </w:t>
+            </w:r>
+            <w:proofErr w:type="spellStart"/>
+            <w:r>
+              <w:t>simplă</w:t>
+            </w:r>
+            <w:proofErr w:type="spellEnd"/>
+            <w:r>
+              <w:t xml:space="preserve"> a </w:t>
+            </w:r>
+            <w:proofErr w:type="spellStart"/>
+            <w:r>
+              <w:t>unui</w:t>
+            </w:r>
+            <w:proofErr w:type="spellEnd"/>
+            <w:r>
+              <w:t xml:space="preserve"> </w:t>
+            </w:r>
+            <w:proofErr w:type="spellStart"/>
+            <w:r>
+              <w:t>început</w:t>
+            </w:r>
+            <w:proofErr w:type="spellEnd"/>
+            <w:r>
+              <w:t xml:space="preserve">: </w:t>
+            </w:r>
+            <w:proofErr w:type="spellStart"/>
+            <w:r>
+              <w:t>oameni</w:t>
+            </w:r>
+            <w:proofErr w:type="spellEnd"/>
+            <w:r>
+              <w:t xml:space="preserve">, </w:t>
+            </w:r>
+            <w:proofErr w:type="spellStart"/>
+            <w:r>
+              <w:t>timp</w:t>
+            </w:r>
+            <w:proofErr w:type="spellEnd"/>
+            <w:r>
+              <w:t xml:space="preserve"> </w:t>
+            </w:r>
+            <w:proofErr w:type="spellStart"/>
+            <w:r>
+              <w:t>și</w:t>
+            </w:r>
+            <w:proofErr w:type="spellEnd"/>
+            <w:r>
+              <w:t xml:space="preserve"> o </w:t>
+            </w:r>
+            <w:proofErr w:type="spellStart"/>
+            <w:r>
+              <w:t>ușă</w:t>
+            </w:r>
+            <w:proofErr w:type="spellEnd"/>
+            <w:r>
+              <w:t xml:space="preserve"> </w:t>
+            </w:r>
+            <w:proofErr w:type="spellStart"/>
+            <w:r>
+              <w:t>deschisă</w:t>
+            </w:r>
+            <w:proofErr w:type="spellEnd"/>
+            <w:r>
+              <w:t xml:space="preserve"> </w:t>
+            </w:r>
+            <w:proofErr w:type="spellStart"/>
+            <w:r>
+              <w:t>cât</w:t>
+            </w:r>
+            <w:proofErr w:type="spellEnd"/>
+            <w:r>
+              <w:t xml:space="preserve"> un </w:t>
+            </w:r>
+            <w:proofErr w:type="spellStart"/>
+            <w:r>
+              <w:t>zâmbet</w:t>
+            </w:r>
+            <w:proofErr w:type="spellEnd"/>
+            <w:r>
+              <w:t>.</w:t>
+            </w:r>
+          </w:p>
+        </w:tc>
+      </w:tr>
+    </w:tbl>
     <w:p>
-      <w:r>
-        <w:t>Badge de test</w:t>
-      </w:r>
-    </w:p>
-    <w:p/>
-    <w:p>
-      <w:r>
-        <w:t xml:space="preserve">                                                                      {{ID}}</w:t>
-      </w:r>
-      <w:r>
-        <w:br/>
-        <w:t xml:space="preserve">               </w:t>
-      </w:r>
-      <w:proofErr w:type="gramStart"/>
-      <w:r>
-        <w:t xml:space="preserve">   {</w:t>
-      </w:r>
-      <w:proofErr w:type="gramEnd"/>
-      <w:r>
-        <w:t>{</w:t>
-      </w:r>
-      <w:proofErr w:type="spellStart"/>
-      <w:r>
-        <w:t>Nume</w:t>
-      </w:r>
-      <w:proofErr w:type="spellEnd"/>
-      <w:r>
-        <w:t>}}</w:t>
-      </w:r>
-    </w:p>
-    <w:p>
-      <w:r>
-        <w:t xml:space="preserve">                                            {{</w:t>
-      </w:r>
-      <w:proofErr w:type="spellStart"/>
-      <w:r>
-        <w:t>Prenume</w:t>
-      </w:r>
-      <w:proofErr w:type="spellEnd"/>
-      <w:r>
-        <w:t>}}</w:t>
-      </w:r>
-      <w:r>
-        <w:br/>
-        <w:t xml:space="preserve">                                                                         </w:t>
-      </w:r>
-      <w:proofErr w:type="gramStart"/>
-      <w:r>
-        <w:t xml:space="preserve">   {</w:t>
-      </w:r>
-      <w:proofErr w:type="gramEnd"/>
-      <w:r>
-        <w:t>{Companie}}</w:t>
-      </w:r>
-    </w:p>
-    <w:p>
-      <w:r>
-        <w:t>{{Rol}}</w:t>
-      </w:r>
+      <w:pPr>
+        <w:rPr>
+          <w:sz w:val="2"/>
+          <w:szCs w:val="2"/>
+        </w:rPr>
+      </w:pPr>
     </w:p>
     <w:sectPr>
-      <w:pgSz w:w="12240" w:h="15840"/>
-      <w:pgMar w:top="1440" w:right="1440" w:bottom="1440" w:left="1440" w:header="720" w:footer="720" w:gutter="0"/>
+      <w:pgSz w:w="11906" w:h="16838" w:code="9"/>
+      <w:pgMar w:top="0" w:right="0" w:bottom="0" w:left="0" w:header="0" w:footer="0" w:gutter="0"/>
       <w:cols w:space="720"/>
       <w:docGrid w:linePitch="360"/>
     </w:sectPr>
   </w:body>
 </w:document>
+</file>
+
+<file path=word/endnotes.xml><?xml version="1.0" encoding="utf-8"?>
+<w:endnotes xmlns:wpc="http://schemas.microsoft.com/office/word/2010/wordprocessingCanvas" xmlns:cx="http://schemas.microsoft.com/office/drawing/2014/chartex" xmlns:cx1="http://schemas.microsoft.com/office/drawing/2015/9/8/chartex" xmlns:cx2="http://schemas.microsoft.com/office/drawing/2015/10/21/chartex" xmlns:cx3="http://schemas.microsoft.com/office/drawing/2016/5/9/chartex" xmlns:cx4="http://schemas.microsoft.com/office/drawing/2016/5/10/chartex" xmlns:cx5="http://schemas.microsoft.com/office/drawing/2016/5/11/chartex" xmlns:cx6="http://schemas.microsoft.com/office/drawing/2016/5/12/chartex" xmlns:cx7="http://schemas.microsoft.com/office/drawing/2016/5/13/chartex" xmlns:cx8="http://schemas.microsoft.com/office/drawing/2016/5/14/chartex" xmlns:mc="http://schemas.openxmlformats.org/markup-compatibility/2006" xmlns:aink="http://schemas.microsoft.com/office/drawing/2016/ink" xmlns:am3d="http://schemas.microsoft.com/office/drawing/2017/model3d" xmlns:o="urn:schemas-microsoft-com:office:office" xmlns:oel="http://schemas.microsoft.com/office/2019/extlst" xmlns:r="http://schemas.openxmlformats.org/officeDocument/2006/relationships" xmlns:m="http://schemas.openxmlformats.org/officeDocument/2006/math" xmlns:v="urn:schemas-microsoft-com:vml" xmlns:wp14="http://schemas.microsoft.com/office/word/2010/wordprocessingDrawing" xmlns:wp="http://schemas.openxmlformats.org/drawingml/2006/wordprocessingDrawing" xmlns:w10="urn:schemas-microsoft-com:office:word" xmlns:w="http://schemas.openxmlformats.org/wordprocessingml/2006/main" xmlns:w14="http://schemas.microsoft.com/office/word/2010/wordml" xmlns:w15="http://schemas.microsoft.com/office/word/2012/wordml" xmlns:w16cex="http://schemas.microsoft.com/office/word/2018/wordml/cex" xmlns:w16cid="http://schemas.microsoft.com/office/word/2016/wordml/cid" xmlns:w16="http://schemas.microsoft.com/office/word/2018/wordml" xmlns:w16du="http://schemas.microsoft.com/office/word/2023/wordml/word16du" xmlns:w16sdtdh="http://schemas.microsoft.com/office/word/2020/wordml/sdtdatahash" xmlns:w16sdtfl="http://schemas.microsoft.com/office/word/2024/wordml/sdtformatlock" xmlns:w16se="http://schemas.microsoft.com/office/word/2015/wordml/symex" xmlns:wpg="http://schemas.microsoft.com/office/word/2010/wordprocessingGroup" xmlns:wpi="http://schemas.microsoft.com/office/word/2010/wordprocessingInk" xmlns:wne="http://schemas.microsoft.com/office/word/2006/wordml" xmlns:wps="http://schemas.microsoft.com/office/word/2010/wordprocessingShape" mc:Ignorable="w14 w15 w16se w16cid w16 w16cex w16sdtdh w16sdtfl w16du wp14">
+  <w:endnote w:type="separator" w:id="-1">
+    <w:p>
+      <w:pPr>
+        <w:spacing w:after="0" w:line="240" w:lineRule="auto"/>
+      </w:pPr>
+      <w:r>
+        <w:separator/>
+      </w:r>
+    </w:p>
+  </w:endnote>
+  <w:endnote w:type="continuationSeparator" w:id="0">
+    <w:p>
+      <w:pPr>
+        <w:spacing w:after="0" w:line="240" w:lineRule="auto"/>
+      </w:pPr>
+      <w:r>
+        <w:continuationSeparator/>
+      </w:r>
+    </w:p>
+  </w:endnote>
+</w:endnotes>
+</file>
+
+<file path=word/footnotes.xml><?xml version="1.0" encoding="utf-8"?>
+<w:footnotes xmlns:wpc="http://schemas.microsoft.com/office/word/2010/wordprocessingCanvas" xmlns:cx="http://schemas.microsoft.com/office/drawing/2014/chartex" xmlns:cx1="http://schemas.microsoft.com/office/drawing/2015/9/8/chartex" xmlns:cx2="http://schemas.microsoft.com/office/drawing/2015/10/21/chartex" xmlns:cx3="http://schemas.microsoft.com/office/drawing/2016/5/9/chartex" xmlns:cx4="http://schemas.microsoft.com/office/drawing/2016/5/10/chartex" xmlns:cx5="http://schemas.microsoft.com/office/drawing/2016/5/11/chartex" xmlns:cx6="http://schemas.microsoft.com/office/drawing/2016/5/12/chartex" xmlns:cx7="http://schemas.microsoft.com/office/drawing/2016/5/13/chartex" xmlns:cx8="http://schemas.microsoft.com/office/drawing/2016/5/14/chartex" xmlns:mc="http://schemas.openxmlformats.org/markup-compatibility/2006" xmlns:aink="http://schemas.microsoft.com/office/drawing/2016/ink" xmlns:am3d="http://schemas.microsoft.com/office/drawing/2017/model3d" xmlns:o="urn:schemas-microsoft-com:office:office" xmlns:oel="http://schemas.microsoft.com/office/2019/extlst" xmlns:r="http://schemas.openxmlformats.org/officeDocument/2006/relationships" xmlns:m="http://schemas.openxmlformats.org/officeDocument/2006/math" xmlns:v="urn:schemas-microsoft-com:vml" xmlns:wp14="http://schemas.microsoft.com/office/word/2010/wordprocessingDrawing" xmlns:wp="http://schemas.openxmlformats.org/drawingml/2006/wordprocessingDrawing" xmlns:w10="urn:schemas-microsoft-com:office:word" xmlns:w="http://schemas.openxmlformats.org/wordprocessingml/2006/main" xmlns:w14="http://schemas.microsoft.com/office/word/2010/wordml" xmlns:w15="http://schemas.microsoft.com/office/word/2012/wordml" xmlns:w16cex="http://schemas.microsoft.com/office/word/2018/wordml/cex" xmlns:w16cid="http://schemas.microsoft.com/office/word/2016/wordml/cid" xmlns:w16="http://schemas.microsoft.com/office/word/2018/wordml" xmlns:w16du="http://schemas.microsoft.com/office/word/2023/wordml/word16du" xmlns:w16sdtdh="http://schemas.microsoft.com/office/word/2020/wordml/sdtdatahash" xmlns:w16sdtfl="http://schemas.microsoft.com/office/word/2024/wordml/sdtformatlock" xmlns:w16se="http://schemas.microsoft.com/office/word/2015/wordml/symex" xmlns:wpg="http://schemas.microsoft.com/office/word/2010/wordprocessingGroup" xmlns:wpi="http://schemas.microsoft.com/office/word/2010/wordprocessingInk" xmlns:wne="http://schemas.microsoft.com/office/word/2006/wordml" xmlns:wps="http://schemas.microsoft.com/office/word/2010/wordprocessingShape" mc:Ignorable="w14 w15 w16se w16cid w16 w16cex w16sdtdh w16sdtfl w16du wp14">
+  <w:footnote w:type="separator" w:id="-1">
+    <w:p>
+      <w:pPr>
+        <w:spacing w:after="0" w:line="240" w:lineRule="auto"/>
+      </w:pPr>
+      <w:r>
+        <w:separator/>
+      </w:r>
+    </w:p>
+  </w:footnote>
+  <w:footnote w:type="continuationSeparator" w:id="0">
+    <w:p>
+      <w:pPr>
+        <w:spacing w:after="0" w:line="240" w:lineRule="auto"/>
+      </w:pPr>
+      <w:r>
+        <w:continuationSeparator/>
+      </w:r>
+    </w:p>
+  </w:footnote>
+</w:footnotes>
+</file>
+
+<file path=word/numbering.xml><?xml version="1.0" encoding="utf-8"?>
+<w:numbering xmlns:wpc="http://schemas.microsoft.com/office/word/2010/wordprocessingCanvas" xmlns:cx="http://schemas.microsoft.com/office/drawing/2014/chartex" xmlns:cx1="http://schemas.microsoft.com/office/drawing/2015/9/8/chartex" xmlns:cx2="http://schemas.microsoft.com/office/drawing/2015/10/21/chartex" xmlns:cx3="http://schemas.microsoft.com/office/drawing/2016/5/9/chartex" xmlns:cx4="http://schemas.microsoft.com/office/drawing/2016/5/10/chartex" xmlns:cx5="http://schemas.microsoft.com/office/drawing/2016/5/11/chartex" xmlns:cx6="http://schemas.microsoft.com/office/drawing/2016/5/12/chartex" xmlns:cx7="http://schemas.microsoft.com/office/drawing/2016/5/13/chartex" xmlns:cx8="http://schemas.microsoft.com/office/drawing/2016/5/14/chartex" xmlns:mc="http://schemas.openxmlformats.org/markup-compatibility/2006" xmlns:aink="http://schemas.microsoft.com/office/drawing/2016/ink" xmlns:am3d="http://schemas.microsoft.com/office/drawing/2017/model3d" xmlns:o="urn:schemas-microsoft-com:office:office" xmlns:oel="http://schemas.microsoft.com/office/2019/extlst" xmlns:r="http://schemas.openxmlformats.org/officeDocument/2006/relationships" xmlns:m="http://schemas.openxmlformats.org/officeDocument/2006/math" xmlns:v="urn:schemas-microsoft-com:vml" xmlns:wp14="http://schemas.microsoft.com/office/word/2010/wordprocessingDrawing" xmlns:wp="http://schemas.openxmlformats.org/drawingml/2006/wordprocessingDrawing" xmlns:w10="urn:schemas-microsoft-com:office:word" xmlns:w="http://schemas.openxmlformats.org/wordprocessingml/2006/main" xmlns:w14="http://schemas.microsoft.com/office/word/2010/wordml" xmlns:w15="http://schemas.microsoft.com/office/word/2012/wordml" xmlns:w16cex="http://schemas.microsoft.com/office/word/2018/wordml/cex" xmlns:w16cid="http://schemas.microsoft.com/office/word/2016/wordml/cid" xmlns:w16="http://schemas.microsoft.com/office/word/2018/wordml" xmlns:w16du="http://schemas.microsoft.com/office/word/2023/wordml/word16du" xmlns:w16sdtdh="http://schemas.microsoft.com/office/word/2020/wordml/sdtdatahash" xmlns:w16sdtfl="http://schemas.microsoft.com/office/word/2024/wordml/sdtformatlock" xmlns:w16se="http://schemas.microsoft.com/office/word/2015/wordml/symex" xmlns:wpg="http://schemas.microsoft.com/office/word/2010/wordprocessingGroup" xmlns:wpi="http://schemas.microsoft.com/office/word/2010/wordprocessingInk" xmlns:wne="http://schemas.microsoft.com/office/word/2006/wordml" xmlns:wps="http://schemas.microsoft.com/office/word/2010/wordprocessingShape" mc:Ignorable="w14 w15 w16se w16cid w16 w16cex w16sdtdh w16sdtfl w16du wp14">
+  <w:abstractNum w:abstractNumId="0" w15:restartNumberingAfterBreak="0">
+    <w:nsid w:val="2E9249F4"/>
+    <w:multiLevelType w:val="multilevel"/>
+    <w:tmpl w:val="B5C0FEC8"/>
+    <w:lvl w:ilvl="0">
+      <w:start w:val="1"/>
+      <w:numFmt w:val="bullet"/>
+      <w:lvlText w:val=""/>
+      <w:lvlJc w:val="left"/>
+      <w:pPr>
+        <w:tabs>
+          <w:tab w:val="num" w:pos="720"/>
+        </w:tabs>
+        <w:ind w:left="720" w:hanging="360"/>
+      </w:pPr>
+      <w:rPr>
+        <w:rFonts w:ascii="Symbol" w:hAnsi="Symbol" w:hint="default"/>
+        <w:sz w:val="20"/>
+      </w:rPr>
+    </w:lvl>
+    <w:lvl w:ilvl="1" w:tentative="1">
+      <w:start w:val="1"/>
+      <w:numFmt w:val="bullet"/>
+      <w:lvlText w:val="o"/>
+      <w:lvlJc w:val="left"/>
+      <w:pPr>
+        <w:tabs>
+          <w:tab w:val="num" w:pos="1440"/>
+        </w:tabs>
+        <w:ind w:left="1440" w:hanging="360"/>
+      </w:pPr>
+      <w:rPr>
+        <w:rFonts w:ascii="Courier New" w:hAnsi="Courier New" w:hint="default"/>
+        <w:sz w:val="20"/>
+      </w:rPr>
+    </w:lvl>
+    <w:lvl w:ilvl="2" w:tentative="1">
+      <w:start w:val="1"/>
+      <w:numFmt w:val="bullet"/>
+      <w:lvlText w:val=""/>
+      <w:lvlJc w:val="left"/>
+      <w:pPr>
+        <w:tabs>
+          <w:tab w:val="num" w:pos="2160"/>
+        </w:tabs>
+        <w:ind w:left="2160" w:hanging="360"/>
+      </w:pPr>
+      <w:rPr>
+        <w:rFonts w:ascii="Wingdings" w:hAnsi="Wingdings" w:hint="default"/>
+        <w:sz w:val="20"/>
+      </w:rPr>
+    </w:lvl>
+    <w:lvl w:ilvl="3" w:tentative="1">
+      <w:start w:val="1"/>
+      <w:numFmt w:val="bullet"/>
+      <w:lvlText w:val=""/>
+      <w:lvlJc w:val="left"/>
+      <w:pPr>
+        <w:tabs>
+          <w:tab w:val="num" w:pos="2880"/>
+        </w:tabs>
+        <w:ind w:left="2880" w:hanging="360"/>
+      </w:pPr>
+      <w:rPr>
+        <w:rFonts w:ascii="Wingdings" w:hAnsi="Wingdings" w:hint="default"/>
+        <w:sz w:val="20"/>
+      </w:rPr>
+    </w:lvl>
+    <w:lvl w:ilvl="4" w:tentative="1">
+      <w:start w:val="1"/>
+      <w:numFmt w:val="bullet"/>
+      <w:lvlText w:val=""/>
+      <w:lvlJc w:val="left"/>
+      <w:pPr>
+        <w:tabs>
+          <w:tab w:val="num" w:pos="3600"/>
+        </w:tabs>
+        <w:ind w:left="3600" w:hanging="360"/>
+      </w:pPr>
+      <w:rPr>
+        <w:rFonts w:ascii="Wingdings" w:hAnsi="Wingdings" w:hint="default"/>
+        <w:sz w:val="20"/>
+      </w:rPr>
+    </w:lvl>
+    <w:lvl w:ilvl="5" w:tentative="1">
+      <w:start w:val="1"/>
+      <w:numFmt w:val="bullet"/>
+      <w:lvlText w:val=""/>
+      <w:lvlJc w:val="left"/>
+      <w:pPr>
+        <w:tabs>
+          <w:tab w:val="num" w:pos="4320"/>
+        </w:tabs>
+        <w:ind w:left="4320" w:hanging="360"/>
+      </w:pPr>
+      <w:rPr>
+        <w:rFonts w:ascii="Wingdings" w:hAnsi="Wingdings" w:hint="default"/>
+        <w:sz w:val="20"/>
+      </w:rPr>
+    </w:lvl>
+    <w:lvl w:ilvl="6" w:tentative="1">
+      <w:start w:val="1"/>
+      <w:numFmt w:val="bullet"/>
+      <w:lvlText w:val=""/>
+      <w:lvlJc w:val="left"/>
+      <w:pPr>
+        <w:tabs>
+          <w:tab w:val="num" w:pos="5040"/>
+        </w:tabs>
+        <w:ind w:left="5040" w:hanging="360"/>
+      </w:pPr>
+      <w:rPr>
+        <w:rFonts w:ascii="Wingdings" w:hAnsi="Wingdings" w:hint="default"/>
+        <w:sz w:val="20"/>
+      </w:rPr>
+    </w:lvl>
+    <w:lvl w:ilvl="7" w:tentative="1">
+      <w:start w:val="1"/>
+      <w:numFmt w:val="bullet"/>
+      <w:lvlText w:val=""/>
+      <w:lvlJc w:val="left"/>
+      <w:pPr>
+        <w:tabs>
+          <w:tab w:val="num" w:pos="5760"/>
+        </w:tabs>
+        <w:ind w:left="5760" w:hanging="360"/>
+      </w:pPr>
+      <w:rPr>
+        <w:rFonts w:ascii="Wingdings" w:hAnsi="Wingdings" w:hint="default"/>
+        <w:sz w:val="20"/>
+      </w:rPr>
+    </w:lvl>
+    <w:lvl w:ilvl="8" w:tentative="1">
+      <w:start w:val="1"/>
+      <w:numFmt w:val="bullet"/>
+      <w:lvlText w:val=""/>
+      <w:lvlJc w:val="left"/>
+      <w:pPr>
+        <w:tabs>
+          <w:tab w:val="num" w:pos="6480"/>
+        </w:tabs>
+        <w:ind w:left="6480" w:hanging="360"/>
+      </w:pPr>
+      <w:rPr>
+        <w:rFonts w:ascii="Wingdings" w:hAnsi="Wingdings" w:hint="default"/>
+        <w:sz w:val="20"/>
+      </w:rPr>
+    </w:lvl>
+  </w:abstractNum>
+  <w:num w:numId="1" w16cid:durableId="106971095">
+    <w:abstractNumId w:val="0"/>
+  </w:num>
+</w:numbering>
 </file>
 
 <file path=word/styles.xml><?xml version="1.0" encoding="utf-8"?>
@@ -676,7 +2722,6 @@
   <w:style w:type="character" w:default="1" w:styleId="DefaultParagraphFont">
     <w:name w:val="Default Paragraph Font"/>
     <w:uiPriority w:val="1"/>
-    <w:semiHidden/>
     <w:unhideWhenUsed/>
   </w:style>
   <w:style w:type="table" w:default="1" w:styleId="TableNormal">
@@ -989,6 +3034,69 @@
       <w:color w:val="0F4761" w:themeColor="accent1" w:themeShade="BF"/>
       <w:spacing w:val="5"/>
     </w:rPr>
+  </w:style>
+  <w:style w:type="table" w:styleId="TableGrid">
+    <w:name w:val="Table Grid"/>
+    <w:basedOn w:val="TableNormal"/>
+    <w:uiPriority w:val="39"/>
+    <w:rsid w:val="000F17CE"/>
+    <w:pPr>
+      <w:spacing w:after="0" w:line="240" w:lineRule="auto"/>
+    </w:pPr>
+    <w:tblPr>
+      <w:tblBorders>
+        <w:top w:val="single" w:sz="4" w:space="0" w:color="auto"/>
+        <w:left w:val="single" w:sz="4" w:space="0" w:color="auto"/>
+        <w:bottom w:val="single" w:sz="4" w:space="0" w:color="auto"/>
+        <w:right w:val="single" w:sz="4" w:space="0" w:color="auto"/>
+        <w:insideH w:val="single" w:sz="4" w:space="0" w:color="auto"/>
+        <w:insideV w:val="single" w:sz="4" w:space="0" w:color="auto"/>
+      </w:tblBorders>
+    </w:tblPr>
+  </w:style>
+  <w:style w:type="paragraph" w:styleId="Header">
+    <w:name w:val="header"/>
+    <w:basedOn w:val="Normal"/>
+    <w:link w:val="HeaderChar"/>
+    <w:uiPriority w:val="99"/>
+    <w:unhideWhenUsed/>
+    <w:rsid w:val="000F17CE"/>
+    <w:pPr>
+      <w:tabs>
+        <w:tab w:val="center" w:pos="4680"/>
+        <w:tab w:val="right" w:pos="9360"/>
+      </w:tabs>
+      <w:spacing w:after="0" w:line="240" w:lineRule="auto"/>
+    </w:pPr>
+  </w:style>
+  <w:style w:type="character" w:customStyle="1" w:styleId="HeaderChar">
+    <w:name w:val="Header Char"/>
+    <w:basedOn w:val="DefaultParagraphFont"/>
+    <w:link w:val="Header"/>
+    <w:uiPriority w:val="99"/>
+    <w:rsid w:val="000F17CE"/>
+  </w:style>
+  <w:style w:type="paragraph" w:styleId="Footer">
+    <w:name w:val="footer"/>
+    <w:basedOn w:val="Normal"/>
+    <w:link w:val="FooterChar"/>
+    <w:uiPriority w:val="99"/>
+    <w:unhideWhenUsed/>
+    <w:rsid w:val="000F17CE"/>
+    <w:pPr>
+      <w:tabs>
+        <w:tab w:val="center" w:pos="4680"/>
+        <w:tab w:val="right" w:pos="9360"/>
+      </w:tabs>
+      <w:spacing w:after="0" w:line="240" w:lineRule="auto"/>
+    </w:pPr>
+  </w:style>
+  <w:style w:type="character" w:customStyle="1" w:styleId="FooterChar">
+    <w:name w:val="Footer Char"/>
+    <w:basedOn w:val="DefaultParagraphFont"/>
+    <w:link w:val="Footer"/>
+    <w:uiPriority w:val="99"/>
+    <w:rsid w:val="000F17CE"/>
   </w:style>
 </w:styles>
 </file>
@@ -1306,4 +3414,16 @@
     </a:ext>
   </a:extLst>
 </a:theme>
+</file>
+
+<file path=customXml/item1.xml><?xml version="1.0" encoding="utf-8"?>
+<b:Sources xmlns:b="http://schemas.openxmlformats.org/officeDocument/2006/bibliography" xmlns="http://schemas.openxmlformats.org/officeDocument/2006/bibliography" SelectedStyle="\APASixthEditionOfficeOnline.xsl" StyleName="APA" Version="6"/>
+</file>
+
+<file path=customXml/itemProps1.xml><?xml version="1.0" encoding="utf-8"?>
+<ds:datastoreItem xmlns:ds="http://schemas.openxmlformats.org/officeDocument/2006/customXml" ds:itemID="{B7D737DD-86FB-4EDB-95FC-7E26469211A1}">
+  <ds:schemaRefs>
+    <ds:schemaRef ds:uri="http://schemas.openxmlformats.org/officeDocument/2006/bibliography"/>
+  </ds:schemaRefs>
+</ds:datastoreItem>
 </file>
</xml_diff>